<commit_message>
Started working on Breaking the Cipher
</commit_message>
<xml_diff>
--- a/Coursera Java Training.docx
+++ b/Coursera Java Training.docx
@@ -52,6 +52,76 @@
           <w:spacing w:val="0"/>
         </w:rPr>
       </w:pPr>
+      <w:r>
+        <w:rPr>
+          <w:rStyle w:val="BookTitle"/>
+          <w:b w:val="0"/>
+          <w:bCs w:val="0"/>
+          <w:smallCaps w:val="0"/>
+          <w:spacing w:val="0"/>
+        </w:rPr>
+        <w:t xml:space="preserve">The courses are meant to be completed in a linear order, so </w:t>
+      </w:r>
+      <w:r>
+        <w:rPr>
+          <w:rStyle w:val="BookTitle"/>
+          <w:b w:val="0"/>
+          <w:bCs w:val="0"/>
+          <w:smallCaps w:val="0"/>
+          <w:spacing w:val="0"/>
+        </w:rPr>
+        <w:t>Solving Problems with Software</w:t>
+      </w:r>
+      <w:r>
+        <w:rPr>
+          <w:rStyle w:val="BookTitle"/>
+          <w:b w:val="0"/>
+          <w:bCs w:val="0"/>
+          <w:smallCaps w:val="0"/>
+          <w:spacing w:val="0"/>
+        </w:rPr>
+        <w:t xml:space="preserve">, then </w:t>
+      </w:r>
+      <w:r>
+        <w:rPr>
+          <w:rStyle w:val="BookTitle"/>
+          <w:b w:val="0"/>
+          <w:bCs w:val="0"/>
+          <w:smallCaps w:val="0"/>
+          <w:spacing w:val="0"/>
+        </w:rPr>
+        <w:t>Arrays, Lists and Structured Data</w:t>
+      </w:r>
+      <w:r>
+        <w:rPr>
+          <w:rStyle w:val="BookTitle"/>
+          <w:b w:val="0"/>
+          <w:bCs w:val="0"/>
+          <w:smallCaps w:val="0"/>
+          <w:spacing w:val="0"/>
+        </w:rPr>
+        <w:t xml:space="preserve"> and then </w:t>
+      </w:r>
+      <w:r>
+        <w:rPr>
+          <w:rStyle w:val="BookTitle"/>
+          <w:b w:val="0"/>
+          <w:bCs w:val="0"/>
+          <w:smallCaps w:val="0"/>
+          <w:spacing w:val="0"/>
+        </w:rPr>
+        <w:t>Java Programming Design Principles</w:t>
+      </w:r>
+      <w:r>
+        <w:rPr>
+          <w:rStyle w:val="BookTitle"/>
+          <w:b w:val="0"/>
+          <w:bCs w:val="0"/>
+          <w:smallCaps w:val="0"/>
+          <w:spacing w:val="0"/>
+        </w:rPr>
+        <w:t>.</w:t>
+      </w:r>
     </w:p>
     <w:p>
       <w:pPr>
@@ -690,6 +760,58 @@
         <w:pStyle w:val="ListParagraph"/>
         <w:numPr>
           <w:ilvl w:val="1"/>
+          <w:numId w:val="8"/>
+        </w:numPr>
+        <w:rPr>
+          <w:rStyle w:val="BookTitle"/>
+          <w:b w:val="0"/>
+          <w:bCs w:val="0"/>
+          <w:smallCaps w:val="0"/>
+          <w:spacing w:val="0"/>
+        </w:rPr>
+      </w:pPr>
+      <w:r>
+        <w:rPr>
+          <w:rStyle w:val="BookTitle"/>
+          <w:b w:val="0"/>
+          <w:bCs w:val="0"/>
+          <w:smallCaps w:val="0"/>
+          <w:spacing w:val="0"/>
+        </w:rPr>
+        <w:t>Word Play</w:t>
+      </w:r>
+    </w:p>
+    <w:p>
+      <w:pPr>
+        <w:pStyle w:val="ListParagraph"/>
+        <w:numPr>
+          <w:ilvl w:val="1"/>
+          <w:numId w:val="8"/>
+        </w:numPr>
+        <w:rPr>
+          <w:rStyle w:val="BookTitle"/>
+          <w:b w:val="0"/>
+          <w:bCs w:val="0"/>
+          <w:smallCaps w:val="0"/>
+          <w:spacing w:val="0"/>
+        </w:rPr>
+      </w:pPr>
+      <w:r>
+        <w:rPr>
+          <w:rStyle w:val="BookTitle"/>
+          <w:b w:val="0"/>
+          <w:bCs w:val="0"/>
+          <w:smallCaps w:val="0"/>
+          <w:spacing w:val="0"/>
+        </w:rPr>
+        <w:t>Caesar Cipher</w:t>
+      </w:r>
+    </w:p>
+    <w:p>
+      <w:pPr>
+        <w:pStyle w:val="ListParagraph"/>
+        <w:numPr>
+          <w:ilvl w:val="0"/>
           <w:numId w:val="4"/>
         </w:numPr>
         <w:rPr>
@@ -707,29 +829,8 @@
           <w:bCs w:val="0"/>
           <w:smallCaps w:val="0"/>
           <w:spacing w:val="0"/>
-          <w:highlight w:val="green"/>
-        </w:rPr>
-        <w:t>DONE</w:t>
-      </w:r>
-      <w:r>
-        <w:rPr>
-          <w:rStyle w:val="BookTitle"/>
-          <w:b w:val="0"/>
-          <w:bCs w:val="0"/>
-          <w:smallCaps w:val="0"/>
-          <w:spacing w:val="0"/>
-        </w:rPr>
-        <w:t xml:space="preserve"> - </w:t>
-      </w:r>
-      <w:r>
-        <w:rPr>
-          <w:rStyle w:val="BookTitle"/>
-          <w:b w:val="0"/>
-          <w:bCs w:val="0"/>
-          <w:smallCaps w:val="0"/>
-          <w:spacing w:val="0"/>
-        </w:rPr>
-        <w:t>Word Play</w:t>
+        </w:rPr>
+        <w:t>Breaking the Caesar Cipher</w:t>
       </w:r>
     </w:p>
     <w:p>
@@ -755,58 +856,6 @@
           <w:smallCaps w:val="0"/>
           <w:spacing w:val="0"/>
         </w:rPr>
-        <w:t>Caesar Cipher</w:t>
-      </w:r>
-    </w:p>
-    <w:p>
-      <w:pPr>
-        <w:pStyle w:val="ListParagraph"/>
-        <w:numPr>
-          <w:ilvl w:val="0"/>
-          <w:numId w:val="4"/>
-        </w:numPr>
-        <w:rPr>
-          <w:rStyle w:val="BookTitle"/>
-          <w:b w:val="0"/>
-          <w:bCs w:val="0"/>
-          <w:smallCaps w:val="0"/>
-          <w:spacing w:val="0"/>
-        </w:rPr>
-      </w:pPr>
-      <w:r>
-        <w:rPr>
-          <w:rStyle w:val="BookTitle"/>
-          <w:b w:val="0"/>
-          <w:bCs w:val="0"/>
-          <w:smallCaps w:val="0"/>
-          <w:spacing w:val="0"/>
-        </w:rPr>
-        <w:t>Breaking the Caesar Cipher</w:t>
-      </w:r>
-    </w:p>
-    <w:p>
-      <w:pPr>
-        <w:pStyle w:val="ListParagraph"/>
-        <w:numPr>
-          <w:ilvl w:val="1"/>
-          <w:numId w:val="4"/>
-        </w:numPr>
-        <w:rPr>
-          <w:rStyle w:val="BookTitle"/>
-          <w:b w:val="0"/>
-          <w:bCs w:val="0"/>
-          <w:smallCaps w:val="0"/>
-          <w:spacing w:val="0"/>
-        </w:rPr>
-      </w:pPr>
-      <w:r>
-        <w:rPr>
-          <w:rStyle w:val="BookTitle"/>
-          <w:b w:val="0"/>
-          <w:bCs w:val="0"/>
-          <w:smallCaps w:val="0"/>
-          <w:spacing w:val="0"/>
-        </w:rPr>
         <w:t>Word lengths</w:t>
       </w:r>
     </w:p>
@@ -931,6 +980,7 @@
           <w:smallCaps w:val="0"/>
           <w:spacing w:val="0"/>
         </w:rPr>
+        <w:lastRenderedPageBreak/>
         <w:t>Two keys</w:t>
       </w:r>
     </w:p>
@@ -980,7 +1030,6 @@
           <w:spacing w:val="0"/>
           <w:u w:val="single"/>
         </w:rPr>
-        <w:lastRenderedPageBreak/>
         <w:t xml:space="preserve">Week </w:t>
       </w:r>
       <w:r>
@@ -1843,6 +1892,7 @@
           <w:smallCaps w:val="0"/>
           <w:spacing w:val="0"/>
         </w:rPr>
+        <w:lastRenderedPageBreak/>
         <w:t>Generating Random Text</w:t>
       </w:r>
     </w:p>
@@ -1921,7 +1971,6 @@
           <w:smallCaps w:val="0"/>
           <w:spacing w:val="0"/>
         </w:rPr>
-        <w:lastRenderedPageBreak/>
         <w:t>Word Grams Class</w:t>
       </w:r>
     </w:p>
@@ -2608,6 +2657,120 @@
     </w:lvl>
   </w:abstractNum>
   <w:abstractNum w:abstractNumId="4">
+    <w:nsid w:val="563F77EB"/>
+    <w:multiLevelType w:val="hybridMultilevel"/>
+    <w:tmpl w:val="85E8BF7C"/>
+    <w:lvl w:ilvl="0" w:tplc="08090001">
+      <w:start w:val="1"/>
+      <w:numFmt w:val="bullet"/>
+      <w:lvlText w:val=""/>
+      <w:lvlJc w:val="left"/>
+      <w:pPr>
+        <w:ind w:left="720" w:hanging="360"/>
+      </w:pPr>
+      <w:rPr>
+        <w:rFonts w:ascii="Symbol" w:hAnsi="Symbol" w:hint="default"/>
+      </w:rPr>
+    </w:lvl>
+    <w:lvl w:ilvl="1" w:tplc="1B526E1C">
+      <w:start w:val="1"/>
+      <w:numFmt w:val="bullet"/>
+      <w:lvlText w:val=""/>
+      <w:lvlJc w:val="left"/>
+      <w:pPr>
+        <w:ind w:left="1440" w:hanging="360"/>
+      </w:pPr>
+      <w:rPr>
+        <w:rFonts w:ascii="Wingdings" w:hAnsi="Wingdings" w:hint="default"/>
+        <w:color w:val="00B050"/>
+      </w:rPr>
+    </w:lvl>
+    <w:lvl w:ilvl="2" w:tplc="08090005" w:tentative="1">
+      <w:start w:val="1"/>
+      <w:numFmt w:val="bullet"/>
+      <w:lvlText w:val=""/>
+      <w:lvlJc w:val="left"/>
+      <w:pPr>
+        <w:ind w:left="2160" w:hanging="360"/>
+      </w:pPr>
+      <w:rPr>
+        <w:rFonts w:ascii="Wingdings" w:hAnsi="Wingdings" w:hint="default"/>
+      </w:rPr>
+    </w:lvl>
+    <w:lvl w:ilvl="3" w:tplc="08090001" w:tentative="1">
+      <w:start w:val="1"/>
+      <w:numFmt w:val="bullet"/>
+      <w:lvlText w:val=""/>
+      <w:lvlJc w:val="left"/>
+      <w:pPr>
+        <w:ind w:left="2880" w:hanging="360"/>
+      </w:pPr>
+      <w:rPr>
+        <w:rFonts w:ascii="Symbol" w:hAnsi="Symbol" w:hint="default"/>
+      </w:rPr>
+    </w:lvl>
+    <w:lvl w:ilvl="4" w:tplc="08090003" w:tentative="1">
+      <w:start w:val="1"/>
+      <w:numFmt w:val="bullet"/>
+      <w:lvlText w:val="o"/>
+      <w:lvlJc w:val="left"/>
+      <w:pPr>
+        <w:ind w:left="3600" w:hanging="360"/>
+      </w:pPr>
+      <w:rPr>
+        <w:rFonts w:ascii="Courier New" w:hAnsi="Courier New" w:cs="Courier New" w:hint="default"/>
+      </w:rPr>
+    </w:lvl>
+    <w:lvl w:ilvl="5" w:tplc="08090005" w:tentative="1">
+      <w:start w:val="1"/>
+      <w:numFmt w:val="bullet"/>
+      <w:lvlText w:val=""/>
+      <w:lvlJc w:val="left"/>
+      <w:pPr>
+        <w:ind w:left="4320" w:hanging="360"/>
+      </w:pPr>
+      <w:rPr>
+        <w:rFonts w:ascii="Wingdings" w:hAnsi="Wingdings" w:hint="default"/>
+      </w:rPr>
+    </w:lvl>
+    <w:lvl w:ilvl="6" w:tplc="08090001" w:tentative="1">
+      <w:start w:val="1"/>
+      <w:numFmt w:val="bullet"/>
+      <w:lvlText w:val=""/>
+      <w:lvlJc w:val="left"/>
+      <w:pPr>
+        <w:ind w:left="5040" w:hanging="360"/>
+      </w:pPr>
+      <w:rPr>
+        <w:rFonts w:ascii="Symbol" w:hAnsi="Symbol" w:hint="default"/>
+      </w:rPr>
+    </w:lvl>
+    <w:lvl w:ilvl="7" w:tplc="08090003" w:tentative="1">
+      <w:start w:val="1"/>
+      <w:numFmt w:val="bullet"/>
+      <w:lvlText w:val="o"/>
+      <w:lvlJc w:val="left"/>
+      <w:pPr>
+        <w:ind w:left="5760" w:hanging="360"/>
+      </w:pPr>
+      <w:rPr>
+        <w:rFonts w:ascii="Courier New" w:hAnsi="Courier New" w:cs="Courier New" w:hint="default"/>
+      </w:rPr>
+    </w:lvl>
+    <w:lvl w:ilvl="8" w:tplc="08090005" w:tentative="1">
+      <w:start w:val="1"/>
+      <w:numFmt w:val="bullet"/>
+      <w:lvlText w:val=""/>
+      <w:lvlJc w:val="left"/>
+      <w:pPr>
+        <w:ind w:left="6480" w:hanging="360"/>
+      </w:pPr>
+      <w:rPr>
+        <w:rFonts w:ascii="Wingdings" w:hAnsi="Wingdings" w:hint="default"/>
+      </w:rPr>
+    </w:lvl>
+  </w:abstractNum>
+  <w:abstractNum w:abstractNumId="5">
     <w:nsid w:val="5C493448"/>
     <w:multiLevelType w:val="hybridMultilevel"/>
     <w:tmpl w:val="0D8C34B2"/>
@@ -2720,7 +2883,7 @@
       </w:rPr>
     </w:lvl>
   </w:abstractNum>
-  <w:abstractNum w:abstractNumId="5">
+  <w:abstractNum w:abstractNumId="6">
     <w:nsid w:val="62AE7D17"/>
     <w:multiLevelType w:val="hybridMultilevel"/>
     <w:tmpl w:val="4320708C"/>
@@ -2833,7 +2996,7 @@
       </w:rPr>
     </w:lvl>
   </w:abstractNum>
-  <w:abstractNum w:abstractNumId="6">
+  <w:abstractNum w:abstractNumId="7">
     <w:nsid w:val="7D6B3C36"/>
     <w:multiLevelType w:val="hybridMultilevel"/>
     <w:tmpl w:val="65865B46"/>
@@ -2947,7 +3110,7 @@
     </w:lvl>
   </w:abstractNum>
   <w:num w:numId="1">
-    <w:abstractNumId w:val="6"/>
+    <w:abstractNumId w:val="7"/>
   </w:num>
   <w:num w:numId="2">
     <w:abstractNumId w:val="3"/>
@@ -2962,9 +3125,12 @@
     <w:abstractNumId w:val="2"/>
   </w:num>
   <w:num w:numId="6">
+    <w:abstractNumId w:val="6"/>
+  </w:num>
+  <w:num w:numId="7">
     <w:abstractNumId w:val="5"/>
   </w:num>
-  <w:num w:numId="7">
+  <w:num w:numId="8">
     <w:abstractNumId w:val="4"/>
   </w:num>
 </w:numbering>

</xml_diff>

<commit_message>
all the latest changes
</commit_message>
<xml_diff>
--- a/Coursera Java Training.docx
+++ b/Coursera Java Training.docx
@@ -296,8 +296,9 @@
           <w:bCs w:val="0"/>
           <w:smallCaps w:val="0"/>
           <w:spacing w:val="0"/>
-        </w:rPr>
-        <w:t>STARTED</w:t>
+          <w:highlight w:val="green"/>
+        </w:rPr>
+        <w:t>DONE</w:t>
       </w:r>
       <w:r>
         <w:rPr>
@@ -342,8 +343,29 @@
           <w:bCs w:val="0"/>
           <w:smallCaps w:val="0"/>
           <w:spacing w:val="0"/>
-        </w:rPr>
-        <w:t xml:space="preserve">STARTED - </w:t>
+          <w:highlight w:val="green"/>
+        </w:rPr>
+        <w:t>DONE</w:t>
+      </w:r>
+      <w:r>
+        <w:rPr>
+          <w:rStyle w:val="BookTitle"/>
+          <w:b w:val="0"/>
+          <w:bCs w:val="0"/>
+          <w:smallCaps w:val="0"/>
+          <w:spacing w:val="0"/>
+        </w:rPr>
+        <w:t xml:space="preserve"> </w:t>
+      </w:r>
+      <w:r>
+        <w:rPr>
+          <w:rStyle w:val="BookTitle"/>
+          <w:b w:val="0"/>
+          <w:bCs w:val="0"/>
+          <w:smallCaps w:val="0"/>
+          <w:spacing w:val="0"/>
+        </w:rPr>
+        <w:t xml:space="preserve">- </w:t>
       </w:r>
       <w:r>
         <w:rPr>

</xml_diff>